<commit_message>
added file about the structure of the TSL
</commit_message>
<xml_diff>
--- a/info/TSL Working Principle.docx
+++ b/info/TSL Working Principle.docx
@@ -1067,6 +1067,19 @@
           <w:lang w:eastAsia="en-GB"/>
         </w:rPr>
       </w:pPr>
+    </w:p>
+    <w:p>
+      <w:pPr>
+        <w:pStyle w:val="ListParagraph"/>
+        <w:rPr>
+          <w:rFonts w:ascii="Arial" w:hAnsi="Arial" w:cs="Arial"/>
+          <w:noProof/>
+          <w:sz w:val="24"/>
+          <w:szCs w:val="24"/>
+          <w:lang w:eastAsia="en-GB"/>
+        </w:rPr>
+      </w:pPr>
+      <w:bookmarkStart w:id="0" w:name="_GoBack"/>
       <w:r>
         <w:rPr>
           <w:rFonts w:ascii="Arial" w:hAnsi="Arial" w:cs="Arial"/>
@@ -1076,13 +1089,13 @@
           <w:lang w:eastAsia="en-GB"/>
         </w:rPr>
         <w:drawing>
-          <wp:anchor distT="0" distB="0" distL="114300" distR="114300" simplePos="0" relativeHeight="251664384" behindDoc="0" locked="0" layoutInCell="1" allowOverlap="1" wp14:anchorId="6F94EBB2" wp14:editId="3F23093F">
+          <wp:anchor distT="0" distB="0" distL="114300" distR="114300" simplePos="0" relativeHeight="251664384" behindDoc="0" locked="0" layoutInCell="1" allowOverlap="1" wp14:anchorId="1480420B" wp14:editId="177255DF">
             <wp:simplePos x="0" y="0"/>
             <wp:positionH relativeFrom="margin">
-              <wp:posOffset>1407795</wp:posOffset>
+              <wp:posOffset>1344930</wp:posOffset>
             </wp:positionH>
             <wp:positionV relativeFrom="margin">
-              <wp:posOffset>582295</wp:posOffset>
+              <wp:posOffset>814705</wp:posOffset>
             </wp:positionV>
             <wp:extent cx="3267710" cy="2883535"/>
             <wp:effectExtent l="0" t="0" r="8890" b="0"/>
@@ -1129,18 +1142,7 @@
           </wp:anchor>
         </w:drawing>
       </w:r>
-    </w:p>
-    <w:p>
-      <w:pPr>
-        <w:pStyle w:val="ListParagraph"/>
-        <w:rPr>
-          <w:rFonts w:ascii="Arial" w:hAnsi="Arial" w:cs="Arial"/>
-          <w:noProof/>
-          <w:sz w:val="24"/>
-          <w:szCs w:val="24"/>
-          <w:lang w:eastAsia="en-GB"/>
-        </w:rPr>
-      </w:pPr>
+      <w:bookmarkEnd w:id="0"/>
     </w:p>
     <w:p>
       <w:pPr>
@@ -1812,7 +1814,6 @@
           <w:lang w:eastAsia="en-GB"/>
         </w:rPr>
       </w:pPr>
-      <w:bookmarkStart w:id="0" w:name="_GoBack"/>
       <w:r>
         <w:rPr>
           <w:rFonts w:ascii="Arial" w:hAnsi="Arial" w:cs="Arial"/>
@@ -1879,7 +1880,6 @@
           </wp:anchor>
         </w:drawing>
       </w:r>
-      <w:bookmarkEnd w:id="0"/>
     </w:p>
     <w:p>
       <w:pPr>

</xml_diff>